<commit_message>
Added some mutex for EventLog and FileLog.
</commit_message>
<xml_diff>
--- a/Labs/Lab2/Lab5_Отчет.docx
+++ b/Labs/Lab2/Lab5_Отчет.docx
@@ -3172,6 +3172,7 @@
     <w:p>
       <w:pPr>
         <w:spacing w:after="0" w:line="240" w:lineRule="auto"/>
+        <w:ind w:firstLine="708"/>
         <w:rPr>
           <w:rFonts w:ascii="Times New Roman" w:hAnsi="Times New Roman" w:cs="Times New Roman"/>
           <w:sz w:val="28"/>
@@ -3426,6 +3427,7 @@
           <w:rFonts w:ascii="Times New Roman" w:hAnsi="Times New Roman" w:cs="Times New Roman"/>
           <w:sz w:val="28"/>
           <w:szCs w:val="28"/>
+          <w:lang w:val="en-US"/>
         </w:rPr>
       </w:pPr>
       <w:r>
@@ -3514,7 +3516,17 @@
           <w:sz w:val="28"/>
           <w:szCs w:val="28"/>
         </w:rPr>
-        <w:t xml:space="preserve"> (Windows). </w:t>
+        <w:t xml:space="preserve"> (</w:t>
+      </w:r>
+      <w:r>
+        <w:rPr>
+          <w:rFonts w:ascii="Times New Roman" w:hAnsi="Times New Roman" w:cs="Times New Roman"/>
+          <w:i/>
+          <w:iCs/>
+          <w:sz w:val="28"/>
+          <w:szCs w:val="28"/>
+        </w:rPr>
+        <w:t>Windows</w:t>
       </w:r>
       <w:r>
         <w:rPr>
@@ -3522,7 +3534,7 @@
           <w:sz w:val="28"/>
           <w:szCs w:val="28"/>
         </w:rPr>
-        <w:t>Изучен д</w:t>
+        <w:t xml:space="preserve">). </w:t>
       </w:r>
       <w:r>
         <w:rPr>
@@ -3530,7 +3542,25 @@
           <w:sz w:val="28"/>
           <w:szCs w:val="28"/>
         </w:rPr>
-        <w:t>оступ к реестру Windows</w:t>
+        <w:t>Изучен д</w:t>
+      </w:r>
+      <w:r>
+        <w:rPr>
+          <w:rFonts w:ascii="Times New Roman" w:hAnsi="Times New Roman" w:cs="Times New Roman"/>
+          <w:sz w:val="28"/>
+          <w:szCs w:val="28"/>
+        </w:rPr>
+        <w:t xml:space="preserve">оступ к реестру </w:t>
+      </w:r>
+      <w:r>
+        <w:rPr>
+          <w:rFonts w:ascii="Times New Roman" w:hAnsi="Times New Roman" w:cs="Times New Roman"/>
+          <w:i/>
+          <w:iCs/>
+          <w:sz w:val="28"/>
+          <w:szCs w:val="28"/>
+        </w:rPr>
+        <w:t>Windows</w:t>
       </w:r>
       <w:r>
         <w:rPr>
@@ -36868,7 +36898,7 @@
         <v:path o:extrusionok="f" gradientshapeok="t" o:connecttype="rect"/>
         <o:lock v:ext="edit" aspectratio="t"/>
       </v:shapetype>
-      <v:shape id="_x0000_i1054" type="#_x0000_t75" style="width:11.35pt;height:11.35pt" o:bullet="t">
+      <v:shape id="_x0000_i1055" type="#_x0000_t75" style="width:11.4pt;height:11.4pt" o:bullet="t">
         <v:imagedata r:id="rId1" o:title="msoA0AB"/>
       </v:shape>
     </w:pict>

</xml_diff>